<commit_message>
Přidána komunikace se serverem a protokoly
Přidána komunikace s DNS serverem (IP adresa) a protokoly HTTP +HTTPS;
</commit_message>
<xml_diff>
--- a/Princip fungování internetu.docx
+++ b/Princip fungování internetu.docx
@@ -61,7 +61,7 @@
       </w:r>
       <w:r>
         <w:rPr/>
-        <w:t>MAN: Místní síť - například města, propojující sítě LAN</w:t>
+        <w:t>MAN: Místní síť - například města, propojující většinou mnoho sítí LAN</w:t>
       </w:r>
     </w:p>
     <w:p>
@@ -76,6 +76,63 @@
         <w:tab/>
         <w:tab/>
         <w:t>(tiskárny, firemní servery…)</w:t>
+      </w:r>
+    </w:p>
+    <w:p>
+      <w:pPr>
+        <w:pStyle w:val="Normal"/>
+        <w:rPr/>
+      </w:pPr>
+      <w:r>
+        <w:rPr/>
+      </w:r>
+    </w:p>
+    <w:p>
+      <w:pPr>
+        <w:pStyle w:val="Normal"/>
+        <w:rPr/>
+      </w:pPr>
+      <w:r>
+        <w:rPr/>
+        <w:t>K internetu se připojujete pomocí svého poskytovatele (O2, UPC, T-mobile…)- nejčastěji to jsou společnosti poskytující telekomunikaci. Váš počítač se připojuje k webovým serverům pomocí IP adresy (IPv4 a IPV6). Po napsání vámi zvolené internetové adresy – domény, se váš prohlížeč zeptá tzv. DNS serveru. Pokud DNS server zná IP adresu webové stránky, vrátí ji prohlížeči zpět a ten se přes ni připojí. Pokud však IP adresu nezná, zeptá se nadřazeného serveru.</w:t>
+      </w:r>
+    </w:p>
+    <w:p>
+      <w:pPr>
+        <w:pStyle w:val="Normal"/>
+        <w:rPr/>
+      </w:pPr>
+      <w:r>
+        <w:rPr/>
+      </w:r>
+    </w:p>
+    <w:p>
+      <w:pPr>
+        <w:pStyle w:val="Normal"/>
+        <w:rPr/>
+      </w:pPr>
+      <w:r>
+        <w:rPr/>
+        <w:t>Váš prohlížeč komunikuje se servery tzv. Protokolu http. Ten může být buď šifrovaný (https) nebo nešifrovaný (http). Vaše komunikace se serverem může být totiž odposlouchávána. Pokud ale prohlížeč komunikuje pomocí https, vše je šifrované a obtížné na rozluštění.</w:t>
+      </w:r>
+    </w:p>
+    <w:p>
+      <w:pPr>
+        <w:pStyle w:val="Normal"/>
+        <w:rPr/>
+      </w:pPr>
+      <w:r>
+        <w:rPr/>
+      </w:r>
+    </w:p>
+    <w:p>
+      <w:pPr>
+        <w:pStyle w:val="Normal"/>
+        <w:rPr/>
+      </w:pPr>
+      <w:r>
+        <w:rPr/>
+        <w:t xml:space="preserve"> </w:t>
       </w:r>
     </w:p>
     <w:p>

</xml_diff>